<commit_message>
Projeto Wildbeast - Grid Layout
</commit_message>
<xml_diff>
--- a/arquivos-de-texto/CSS Anotações.docx
+++ b/arquivos-de-texto/CSS Anotações.docx
@@ -7131,6 +7131,892 @@
         </w:rPr>
         <w:t>*/</w:t>
       </w:r>
+    </w:p>
+    <w:p>
+      <w:pPr>
+        <w:rPr>
+          <w:rFonts w:ascii="Verdana" w:hAnsi="Verdana"/>
+          <w:color w:val="00B050"/>
+          <w:sz w:val="28"/>
+        </w:rPr>
+      </w:pPr>
+    </w:p>
+    <w:p>
+      <w:pPr>
+        <w:rPr>
+          <w:rFonts w:ascii="Verdana" w:hAnsi="Verdana"/>
+          <w:b/>
+          <w:sz w:val="28"/>
+        </w:rPr>
+      </w:pPr>
+      <w:r>
+        <w:rPr>
+          <w:rFonts w:ascii="Verdana" w:hAnsi="Verdana"/>
+          <w:b/>
+          <w:sz w:val="28"/>
+        </w:rPr>
+        <w:t>FOCO NO INPUT</w:t>
+      </w:r>
+    </w:p>
+    <w:p>
+      <w:pPr>
+        <w:rPr>
+          <w:rFonts w:ascii="Verdana" w:hAnsi="Verdana"/>
+          <w:sz w:val="28"/>
+        </w:rPr>
+      </w:pPr>
+      <w:proofErr w:type="spellStart"/>
+      <w:proofErr w:type="gramStart"/>
+      <w:r>
+        <w:rPr>
+          <w:rFonts w:ascii="Verdana" w:hAnsi="Verdana"/>
+          <w:sz w:val="28"/>
+        </w:rPr>
+        <w:t>form</w:t>
+      </w:r>
+      <w:proofErr w:type="spellEnd"/>
+      <w:proofErr w:type="gramEnd"/>
+      <w:r>
+        <w:rPr>
+          <w:rFonts w:ascii="Verdana" w:hAnsi="Verdana"/>
+          <w:sz w:val="28"/>
+        </w:rPr>
+        <w:t xml:space="preserve"> input:</w:t>
+      </w:r>
+      <w:proofErr w:type="spellStart"/>
+      <w:r>
+        <w:rPr>
+          <w:rFonts w:ascii="Verdana" w:hAnsi="Verdana"/>
+          <w:sz w:val="28"/>
+        </w:rPr>
+        <w:t>focus-within</w:t>
+      </w:r>
+      <w:proofErr w:type="spellEnd"/>
+      <w:r>
+        <w:rPr>
+          <w:rFonts w:ascii="Verdana" w:hAnsi="Verdana"/>
+          <w:sz w:val="28"/>
+        </w:rPr>
+        <w:t xml:space="preserve"> {</w:t>
+      </w:r>
+    </w:p>
+    <w:p>
+      <w:pPr>
+        <w:rPr>
+          <w:rFonts w:ascii="Verdana" w:hAnsi="Verdana"/>
+          <w:sz w:val="28"/>
+        </w:rPr>
+      </w:pPr>
+      <w:r>
+        <w:rPr>
+          <w:rFonts w:ascii="Verdana" w:hAnsi="Verdana"/>
+          <w:sz w:val="28"/>
+        </w:rPr>
+        <w:tab/>
+      </w:r>
+      <w:proofErr w:type="spellStart"/>
+      <w:proofErr w:type="gramStart"/>
+      <w:r>
+        <w:rPr>
+          <w:rFonts w:ascii="Verdana" w:hAnsi="Verdana"/>
+          <w:sz w:val="28"/>
+        </w:rPr>
+        <w:t>background</w:t>
+      </w:r>
+      <w:proofErr w:type="gramEnd"/>
+      <w:r>
+        <w:rPr>
+          <w:rFonts w:ascii="Verdana" w:hAnsi="Verdana"/>
+          <w:sz w:val="28"/>
+        </w:rPr>
+        <w:t>-color</w:t>
+      </w:r>
+      <w:proofErr w:type="spellEnd"/>
+      <w:r>
+        <w:rPr>
+          <w:rFonts w:ascii="Verdana" w:hAnsi="Verdana"/>
+          <w:sz w:val="28"/>
+        </w:rPr>
+        <w:t xml:space="preserve">: </w:t>
+      </w:r>
+      <w:proofErr w:type="spellStart"/>
+      <w:r>
+        <w:rPr>
+          <w:rFonts w:ascii="Verdana" w:hAnsi="Verdana"/>
+          <w:sz w:val="28"/>
+        </w:rPr>
+        <w:t>white</w:t>
+      </w:r>
+      <w:proofErr w:type="spellEnd"/>
+      <w:r>
+        <w:rPr>
+          <w:rFonts w:ascii="Verdana" w:hAnsi="Verdana"/>
+          <w:sz w:val="28"/>
+        </w:rPr>
+        <w:t>;</w:t>
+      </w:r>
+    </w:p>
+    <w:p>
+      <w:pPr>
+        <w:rPr>
+          <w:rFonts w:ascii="Verdana" w:hAnsi="Verdana"/>
+          <w:sz w:val="28"/>
+        </w:rPr>
+      </w:pPr>
+      <w:proofErr w:type="gramStart"/>
+      <w:r>
+        <w:rPr>
+          <w:rFonts w:ascii="Verdana" w:hAnsi="Verdana"/>
+          <w:sz w:val="28"/>
+        </w:rPr>
+        <w:t>}</w:t>
+      </w:r>
+      <w:proofErr w:type="gramEnd"/>
+    </w:p>
+    <w:p>
+      <w:pPr>
+        <w:rPr>
+          <w:rFonts w:ascii="Verdana" w:hAnsi="Verdana"/>
+          <w:color w:val="00B050"/>
+          <w:sz w:val="28"/>
+        </w:rPr>
+      </w:pPr>
+      <w:r>
+        <w:rPr>
+          <w:rFonts w:ascii="Verdana" w:hAnsi="Verdana"/>
+          <w:color w:val="00B050"/>
+          <w:sz w:val="28"/>
+        </w:rPr>
+        <w:t>/*</w:t>
+      </w:r>
+    </w:p>
+    <w:p>
+      <w:pPr>
+        <w:ind w:left="705"/>
+        <w:rPr>
+          <w:rFonts w:ascii="Verdana" w:hAnsi="Verdana"/>
+          <w:color w:val="00B050"/>
+          <w:sz w:val="28"/>
+        </w:rPr>
+      </w:pPr>
+      <w:proofErr w:type="gramStart"/>
+      <w:r>
+        <w:rPr>
+          <w:rFonts w:ascii="Verdana" w:hAnsi="Verdana"/>
+          <w:color w:val="00B050"/>
+          <w:sz w:val="28"/>
+        </w:rPr>
+        <w:lastRenderedPageBreak/>
+        <w:t>:</w:t>
+      </w:r>
+      <w:proofErr w:type="spellStart"/>
+      <w:r>
+        <w:rPr>
+          <w:rFonts w:ascii="Verdana" w:hAnsi="Verdana"/>
+          <w:color w:val="00B050"/>
+          <w:sz w:val="28"/>
+        </w:rPr>
+        <w:t>focus</w:t>
+      </w:r>
+      <w:proofErr w:type="gramEnd"/>
+      <w:r>
+        <w:rPr>
+          <w:rFonts w:ascii="Verdana" w:hAnsi="Verdana"/>
+          <w:color w:val="00B050"/>
+          <w:sz w:val="28"/>
+        </w:rPr>
+        <w:t>-within</w:t>
+      </w:r>
+      <w:proofErr w:type="spellEnd"/>
+      <w:r>
+        <w:rPr>
+          <w:rFonts w:ascii="Verdana" w:hAnsi="Verdana"/>
+          <w:color w:val="00B050"/>
+          <w:sz w:val="28"/>
+        </w:rPr>
+        <w:t xml:space="preserve"> </w:t>
+      </w:r>
+      <w:r>
+        <w:rPr>
+          <w:rFonts w:ascii="Verdana" w:hAnsi="Verdana"/>
+          <w:color w:val="00B050"/>
+          <w:sz w:val="28"/>
+        </w:rPr>
+        <w:sym w:font="Wingdings" w:char="F0E0"/>
+      </w:r>
+      <w:r>
+        <w:rPr>
+          <w:rFonts w:ascii="Verdana" w:hAnsi="Verdana"/>
+          <w:color w:val="00B050"/>
+          <w:sz w:val="28"/>
+        </w:rPr>
+        <w:t xml:space="preserve"> o que acontece quando o input estiver em foco</w:t>
+      </w:r>
+    </w:p>
+    <w:p>
+      <w:pPr>
+        <w:ind w:left="705"/>
+        <w:rPr>
+          <w:rFonts w:ascii="Verdana" w:hAnsi="Verdana"/>
+          <w:color w:val="00B050"/>
+          <w:sz w:val="28"/>
+        </w:rPr>
+      </w:pPr>
+      <w:r>
+        <w:rPr>
+          <w:rFonts w:ascii="Verdana" w:hAnsi="Verdana"/>
+          <w:color w:val="00B050"/>
+          <w:sz w:val="28"/>
+        </w:rPr>
+        <w:t xml:space="preserve">Neste exemplo, ao caixinha de digitar do input o input ficará </w:t>
+      </w:r>
+      <w:proofErr w:type="gramStart"/>
+      <w:r>
+        <w:rPr>
+          <w:rFonts w:ascii="Verdana" w:hAnsi="Verdana"/>
+          <w:color w:val="00B050"/>
+          <w:sz w:val="28"/>
+        </w:rPr>
+        <w:t>branco</w:t>
+      </w:r>
+      <w:proofErr w:type="gramEnd"/>
+    </w:p>
+    <w:p>
+      <w:pPr>
+        <w:rPr>
+          <w:rFonts w:ascii="Verdana" w:hAnsi="Verdana"/>
+          <w:color w:val="00B050"/>
+          <w:sz w:val="28"/>
+        </w:rPr>
+      </w:pPr>
+      <w:r>
+        <w:rPr>
+          <w:rFonts w:ascii="Verdana" w:hAnsi="Verdana"/>
+          <w:color w:val="00B050"/>
+          <w:sz w:val="28"/>
+        </w:rPr>
+        <w:t>*/</w:t>
+      </w:r>
+    </w:p>
+    <w:p>
+      <w:pPr>
+        <w:rPr>
+          <w:rFonts w:ascii="Verdana" w:hAnsi="Verdana"/>
+          <w:color w:val="00B050"/>
+          <w:sz w:val="28"/>
+        </w:rPr>
+      </w:pPr>
+    </w:p>
+    <w:p>
+      <w:pPr>
+        <w:rPr>
+          <w:rFonts w:ascii="Verdana" w:hAnsi="Verdana"/>
+          <w:b/>
+          <w:sz w:val="28"/>
+        </w:rPr>
+      </w:pPr>
+      <w:r>
+        <w:rPr>
+          <w:rFonts w:ascii="Verdana" w:hAnsi="Verdana"/>
+          <w:b/>
+          <w:sz w:val="28"/>
+        </w:rPr>
+        <w:t xml:space="preserve">SELECIONANDO ELEMENTO QUE VEM DEPOIS DE </w:t>
+      </w:r>
+      <w:proofErr w:type="gramStart"/>
+      <w:r>
+        <w:rPr>
+          <w:rFonts w:ascii="Verdana" w:hAnsi="Verdana"/>
+          <w:b/>
+          <w:sz w:val="28"/>
+        </w:rPr>
+        <w:t>UM OUTRO</w:t>
+      </w:r>
+      <w:proofErr w:type="gramEnd"/>
+      <w:r>
+        <w:rPr>
+          <w:rFonts w:ascii="Verdana" w:hAnsi="Verdana"/>
+          <w:b/>
+          <w:sz w:val="28"/>
+        </w:rPr>
+        <w:t xml:space="preserve"> ESPECÍFICO</w:t>
+      </w:r>
+    </w:p>
+    <w:p>
+      <w:pPr>
+        <w:rPr>
+          <w:rFonts w:ascii="Verdana" w:hAnsi="Verdana"/>
+          <w:sz w:val="28"/>
+        </w:rPr>
+      </w:pPr>
+      <w:r>
+        <w:rPr>
+          <w:rFonts w:ascii="Verdana" w:hAnsi="Verdana"/>
+          <w:sz w:val="28"/>
+        </w:rPr>
+        <w:t>.</w:t>
+      </w:r>
+      <w:proofErr w:type="spellStart"/>
+      <w:r>
+        <w:rPr>
+          <w:rFonts w:ascii="Verdana" w:hAnsi="Verdana"/>
+          <w:sz w:val="28"/>
+        </w:rPr>
+        <w:t>nav</w:t>
+      </w:r>
+      <w:proofErr w:type="spellEnd"/>
+      <w:r>
+        <w:rPr>
+          <w:rFonts w:ascii="Verdana" w:hAnsi="Verdana"/>
+          <w:sz w:val="28"/>
+        </w:rPr>
+        <w:t xml:space="preserve"> li + li </w:t>
+      </w:r>
+      <w:proofErr w:type="gramStart"/>
+      <w:r>
+        <w:rPr>
+          <w:rFonts w:ascii="Verdana" w:hAnsi="Verdana"/>
+          <w:sz w:val="28"/>
+        </w:rPr>
+        <w:t>{</w:t>
+      </w:r>
+    </w:p>
+    <w:p>
+      <w:pPr>
+        <w:rPr>
+          <w:rFonts w:ascii="Verdana" w:hAnsi="Verdana"/>
+          <w:sz w:val="28"/>
+        </w:rPr>
+      </w:pPr>
+      <w:proofErr w:type="gramEnd"/>
+      <w:r>
+        <w:rPr>
+          <w:rFonts w:ascii="Verdana" w:hAnsi="Verdana"/>
+          <w:sz w:val="28"/>
+        </w:rPr>
+        <w:tab/>
+      </w:r>
+      <w:proofErr w:type="spellStart"/>
+      <w:proofErr w:type="gramStart"/>
+      <w:r>
+        <w:rPr>
+          <w:rFonts w:ascii="Verdana" w:hAnsi="Verdana"/>
+          <w:sz w:val="28"/>
+        </w:rPr>
+        <w:t>margin</w:t>
+      </w:r>
+      <w:proofErr w:type="gramEnd"/>
+      <w:r>
+        <w:rPr>
+          <w:rFonts w:ascii="Verdana" w:hAnsi="Verdana"/>
+          <w:sz w:val="28"/>
+        </w:rPr>
+        <w:t>-left</w:t>
+      </w:r>
+      <w:proofErr w:type="spellEnd"/>
+      <w:r>
+        <w:rPr>
+          <w:rFonts w:ascii="Verdana" w:hAnsi="Verdana"/>
+          <w:sz w:val="28"/>
+        </w:rPr>
+        <w:t>: 30px;</w:t>
+      </w:r>
+    </w:p>
+    <w:p>
+      <w:pPr>
+        <w:rPr>
+          <w:rFonts w:ascii="Verdana" w:hAnsi="Verdana"/>
+          <w:color w:val="00B050"/>
+          <w:sz w:val="28"/>
+        </w:rPr>
+      </w:pPr>
+      <w:proofErr w:type="gramStart"/>
+      <w:r>
+        <w:rPr>
+          <w:rFonts w:ascii="Verdana" w:hAnsi="Verdana"/>
+          <w:sz w:val="28"/>
+        </w:rPr>
+        <w:t>}</w:t>
+      </w:r>
+      <w:proofErr w:type="gramEnd"/>
+    </w:p>
+    <w:p>
+      <w:pPr>
+        <w:rPr>
+          <w:rFonts w:ascii="Verdana" w:hAnsi="Verdana"/>
+          <w:color w:val="00B050"/>
+          <w:sz w:val="28"/>
+        </w:rPr>
+      </w:pPr>
+      <w:r>
+        <w:rPr>
+          <w:rFonts w:ascii="Verdana" w:hAnsi="Verdana"/>
+          <w:color w:val="00B050"/>
+          <w:sz w:val="28"/>
+        </w:rPr>
+        <w:t>/*</w:t>
+      </w:r>
+    </w:p>
+    <w:p>
+      <w:pPr>
+        <w:rPr>
+          <w:rFonts w:ascii="Verdana" w:hAnsi="Verdana"/>
+          <w:color w:val="00B050"/>
+          <w:sz w:val="28"/>
+        </w:rPr>
+      </w:pPr>
+      <w:r>
+        <w:rPr>
+          <w:rFonts w:ascii="Verdana" w:hAnsi="Verdana"/>
+          <w:color w:val="00B050"/>
+          <w:sz w:val="28"/>
+        </w:rPr>
+        <w:tab/>
+        <w:t xml:space="preserve">li + li </w:t>
+      </w:r>
+      <w:r>
+        <w:rPr>
+          <w:rFonts w:ascii="Verdana" w:hAnsi="Verdana"/>
+          <w:color w:val="00B050"/>
+          <w:sz w:val="28"/>
+        </w:rPr>
+        <w:sym w:font="Wingdings" w:char="F0E0"/>
+      </w:r>
+      <w:r>
+        <w:rPr>
+          <w:rFonts w:ascii="Verdana" w:hAnsi="Verdana"/>
+          <w:color w:val="00B050"/>
+          <w:sz w:val="28"/>
+        </w:rPr>
+        <w:t xml:space="preserve"> pega todos os &lt;li&gt; que vem após de um &lt;li&gt;</w:t>
+      </w:r>
+    </w:p>
+    <w:p>
+      <w:pPr>
+        <w:ind w:left="708"/>
+        <w:rPr>
+          <w:rFonts w:ascii="Verdana" w:hAnsi="Verdana"/>
+          <w:color w:val="00B050"/>
+          <w:sz w:val="28"/>
+        </w:rPr>
+      </w:pPr>
+      <w:r>
+        <w:rPr>
+          <w:rFonts w:ascii="Verdana" w:hAnsi="Verdana"/>
+          <w:color w:val="00B050"/>
+          <w:sz w:val="28"/>
+        </w:rPr>
+        <w:t xml:space="preserve">Por exemplo, se tivéssemos 3 &lt;li&gt; a </w:t>
+      </w:r>
+      <w:proofErr w:type="spellStart"/>
+      <w:r>
+        <w:rPr>
+          <w:rFonts w:ascii="Verdana" w:hAnsi="Verdana"/>
+          <w:color w:val="00B050"/>
+          <w:sz w:val="28"/>
+        </w:rPr>
+        <w:t>margin-left</w:t>
+      </w:r>
+      <w:proofErr w:type="spellEnd"/>
+      <w:r>
+        <w:rPr>
+          <w:rFonts w:ascii="Verdana" w:hAnsi="Verdana"/>
+          <w:color w:val="00B050"/>
+          <w:sz w:val="28"/>
+        </w:rPr>
+        <w:t xml:space="preserve"> iria ser aplicada somente nos </w:t>
+      </w:r>
+      <w:proofErr w:type="gramStart"/>
+      <w:r>
+        <w:rPr>
+          <w:rFonts w:ascii="Verdana" w:hAnsi="Verdana"/>
+          <w:color w:val="00B050"/>
+          <w:sz w:val="28"/>
+        </w:rPr>
+        <w:t>2</w:t>
+      </w:r>
+      <w:proofErr w:type="gramEnd"/>
+      <w:r>
+        <w:rPr>
+          <w:rFonts w:ascii="Verdana" w:hAnsi="Verdana"/>
+          <w:color w:val="00B050"/>
+          <w:sz w:val="28"/>
+        </w:rPr>
+        <w:t xml:space="preserve"> últimos &lt;li&gt;</w:t>
+      </w:r>
+    </w:p>
+    <w:p>
+      <w:pPr>
+        <w:ind w:left="708"/>
+        <w:rPr>
+          <w:rFonts w:ascii="Verdana" w:hAnsi="Verdana"/>
+          <w:color w:val="00B050"/>
+          <w:sz w:val="28"/>
+        </w:rPr>
+      </w:pPr>
+      <w:r>
+        <w:rPr>
+          <w:rFonts w:ascii="Verdana" w:hAnsi="Verdana"/>
+          <w:color w:val="00B050"/>
+          <w:sz w:val="28"/>
+        </w:rPr>
+        <w:t>O sinal de + aqui poderia significar “após”</w:t>
+      </w:r>
+    </w:p>
+    <w:p>
+      <w:pPr>
+        <w:rPr>
+          <w:rFonts w:ascii="Verdana" w:hAnsi="Verdana"/>
+          <w:color w:val="00B050"/>
+          <w:sz w:val="28"/>
+        </w:rPr>
+      </w:pPr>
+      <w:r>
+        <w:rPr>
+          <w:rFonts w:ascii="Verdana" w:hAnsi="Verdana"/>
+          <w:color w:val="00B050"/>
+          <w:sz w:val="28"/>
+        </w:rPr>
+        <w:t>*/</w:t>
+      </w:r>
+    </w:p>
+    <w:p>
+      <w:pPr>
+        <w:rPr>
+          <w:rFonts w:ascii="Verdana" w:hAnsi="Verdana"/>
+          <w:color w:val="00B050"/>
+          <w:sz w:val="28"/>
+        </w:rPr>
+      </w:pPr>
+    </w:p>
+    <w:p>
+      <w:pPr>
+        <w:rPr>
+          <w:rFonts w:ascii="Verdana" w:hAnsi="Verdana"/>
+          <w:b/>
+          <w:sz w:val="28"/>
+        </w:rPr>
+      </w:pPr>
+      <w:r>
+        <w:rPr>
+          <w:rFonts w:ascii="Verdana" w:hAnsi="Verdana"/>
+          <w:b/>
+          <w:sz w:val="28"/>
+        </w:rPr>
+        <w:t>DIMINUINDO OU AUMENTANDO O ESPAÇO ENTRE AS LETRAS</w:t>
+      </w:r>
+    </w:p>
+    <w:p>
+      <w:pPr>
+        <w:rPr>
+          <w:rFonts w:ascii="Verdana" w:hAnsi="Verdana"/>
+          <w:sz w:val="28"/>
+        </w:rPr>
+      </w:pPr>
+      <w:r>
+        <w:rPr>
+          <w:rFonts w:ascii="Verdana" w:hAnsi="Verdana"/>
+          <w:sz w:val="28"/>
+        </w:rPr>
+        <w:t xml:space="preserve">p </w:t>
+      </w:r>
+      <w:proofErr w:type="gramStart"/>
+      <w:r>
+        <w:rPr>
+          <w:rFonts w:ascii="Verdana" w:hAnsi="Verdana"/>
+          <w:sz w:val="28"/>
+        </w:rPr>
+        <w:t>{</w:t>
+      </w:r>
+    </w:p>
+    <w:p>
+      <w:pPr>
+        <w:rPr>
+          <w:rFonts w:ascii="Verdana" w:hAnsi="Verdana"/>
+          <w:color w:val="00B050"/>
+          <w:sz w:val="28"/>
+        </w:rPr>
+      </w:pPr>
+      <w:proofErr w:type="gramEnd"/>
+      <w:r>
+        <w:rPr>
+          <w:rFonts w:ascii="Verdana" w:hAnsi="Verdana"/>
+          <w:sz w:val="28"/>
+        </w:rPr>
+        <w:tab/>
+      </w:r>
+      <w:proofErr w:type="spellStart"/>
+      <w:proofErr w:type="gramStart"/>
+      <w:r>
+        <w:rPr>
+          <w:rFonts w:ascii="Verdana" w:hAnsi="Verdana"/>
+          <w:sz w:val="28"/>
+        </w:rPr>
+        <w:t>letter</w:t>
+      </w:r>
+      <w:proofErr w:type="gramEnd"/>
+      <w:r>
+        <w:rPr>
+          <w:rFonts w:ascii="Verdana" w:hAnsi="Verdana"/>
+          <w:sz w:val="28"/>
+        </w:rPr>
+        <w:t>-spacing</w:t>
+      </w:r>
+      <w:proofErr w:type="spellEnd"/>
+      <w:r>
+        <w:rPr>
+          <w:rFonts w:ascii="Verdana" w:hAnsi="Verdana"/>
+          <w:sz w:val="28"/>
+        </w:rPr>
+        <w:t>: -0.0</w:t>
+      </w:r>
+      <w:r>
+        <w:rPr>
+          <w:rFonts w:ascii="Verdana" w:hAnsi="Verdana"/>
+          <w:sz w:val="28"/>
+        </w:rPr>
+        <w:t>0</w:t>
+      </w:r>
+      <w:r>
+        <w:rPr>
+          <w:rFonts w:ascii="Verdana" w:hAnsi="Verdana"/>
+          <w:sz w:val="28"/>
+        </w:rPr>
+        <w:t>5em;</w:t>
+      </w:r>
+      <w:r>
+        <w:rPr>
+          <w:rFonts w:ascii="Verdana" w:hAnsi="Verdana"/>
+          <w:sz w:val="28"/>
+        </w:rPr>
+        <w:tab/>
+      </w:r>
+      <w:r>
+        <w:rPr>
+          <w:rFonts w:ascii="Verdana" w:hAnsi="Verdana"/>
+          <w:color w:val="00B050"/>
+          <w:sz w:val="28"/>
+        </w:rPr>
+        <w:t>/* diminuindo */</w:t>
+      </w:r>
+    </w:p>
+    <w:p>
+      <w:pPr>
+        <w:rPr>
+          <w:rFonts w:ascii="Verdana" w:hAnsi="Verdana"/>
+          <w:sz w:val="28"/>
+        </w:rPr>
+      </w:pPr>
+      <w:r>
+        <w:rPr>
+          <w:rFonts w:ascii="Verdana" w:hAnsi="Verdana"/>
+          <w:sz w:val="28"/>
+        </w:rPr>
+        <w:tab/>
+      </w:r>
+      <w:r>
+        <w:rPr>
+          <w:rFonts w:ascii="Verdana" w:hAnsi="Verdana"/>
+          <w:sz w:val="28"/>
+        </w:rPr>
+        <w:tab/>
+      </w:r>
+      <w:proofErr w:type="gramStart"/>
+      <w:r>
+        <w:rPr>
+          <w:rFonts w:ascii="Verdana" w:hAnsi="Verdana"/>
+          <w:sz w:val="28"/>
+        </w:rPr>
+        <w:t>ou</w:t>
+      </w:r>
+      <w:proofErr w:type="gramEnd"/>
+    </w:p>
+    <w:p>
+      <w:pPr>
+        <w:rPr>
+          <w:rFonts w:ascii="Verdana" w:hAnsi="Verdana"/>
+          <w:sz w:val="28"/>
+        </w:rPr>
+      </w:pPr>
+      <w:r>
+        <w:rPr>
+          <w:rFonts w:ascii="Verdana" w:hAnsi="Verdana"/>
+          <w:sz w:val="28"/>
+        </w:rPr>
+        <w:tab/>
+      </w:r>
+      <w:proofErr w:type="spellStart"/>
+      <w:proofErr w:type="gramStart"/>
+      <w:r>
+        <w:rPr>
+          <w:rFonts w:ascii="Verdana" w:hAnsi="Verdana"/>
+          <w:sz w:val="28"/>
+        </w:rPr>
+        <w:t>letter</w:t>
+      </w:r>
+      <w:proofErr w:type="gramEnd"/>
+      <w:r>
+        <w:rPr>
+          <w:rFonts w:ascii="Verdana" w:hAnsi="Verdana"/>
+          <w:sz w:val="28"/>
+        </w:rPr>
+        <w:t>-spacing</w:t>
+      </w:r>
+      <w:proofErr w:type="spellEnd"/>
+      <w:r>
+        <w:rPr>
+          <w:rFonts w:ascii="Verdana" w:hAnsi="Verdana"/>
+          <w:sz w:val="28"/>
+        </w:rPr>
+        <w:t>: 0.0</w:t>
+      </w:r>
+      <w:r>
+        <w:rPr>
+          <w:rFonts w:ascii="Verdana" w:hAnsi="Verdana"/>
+          <w:sz w:val="28"/>
+        </w:rPr>
+        <w:t>0</w:t>
+      </w:r>
+      <w:r>
+        <w:rPr>
+          <w:rFonts w:ascii="Verdana" w:hAnsi="Verdana"/>
+          <w:sz w:val="28"/>
+        </w:rPr>
+        <w:t>5em;</w:t>
+      </w:r>
+      <w:r>
+        <w:rPr>
+          <w:rFonts w:ascii="Verdana" w:hAnsi="Verdana"/>
+          <w:sz w:val="28"/>
+        </w:rPr>
+        <w:tab/>
+      </w:r>
+      <w:r>
+        <w:rPr>
+          <w:rFonts w:ascii="Verdana" w:hAnsi="Verdana"/>
+          <w:color w:val="00B050"/>
+          <w:sz w:val="28"/>
+        </w:rPr>
+        <w:t>/* aumentando */</w:t>
+      </w:r>
+    </w:p>
+    <w:p>
+      <w:pPr>
+        <w:rPr>
+          <w:rFonts w:ascii="Verdana" w:hAnsi="Verdana"/>
+          <w:color w:val="00B050"/>
+          <w:sz w:val="28"/>
+        </w:rPr>
+      </w:pPr>
+      <w:proofErr w:type="gramStart"/>
+      <w:r>
+        <w:rPr>
+          <w:rFonts w:ascii="Verdana" w:hAnsi="Verdana"/>
+          <w:sz w:val="28"/>
+        </w:rPr>
+        <w:t>}</w:t>
+      </w:r>
+      <w:proofErr w:type="gramEnd"/>
+    </w:p>
+    <w:p>
+      <w:pPr>
+        <w:rPr>
+          <w:rFonts w:ascii="Verdana" w:hAnsi="Verdana"/>
+          <w:color w:val="00B050"/>
+          <w:sz w:val="28"/>
+        </w:rPr>
+      </w:pPr>
+      <w:r>
+        <w:rPr>
+          <w:rFonts w:ascii="Verdana" w:hAnsi="Verdana"/>
+          <w:color w:val="00B050"/>
+          <w:sz w:val="28"/>
+        </w:rPr>
+        <w:lastRenderedPageBreak/>
+        <w:t>/*</w:t>
+      </w:r>
+    </w:p>
+    <w:p>
+      <w:pPr>
+        <w:ind w:left="705"/>
+        <w:rPr>
+          <w:rFonts w:ascii="Verdana" w:hAnsi="Verdana"/>
+          <w:color w:val="00B050"/>
+          <w:sz w:val="28"/>
+        </w:rPr>
+      </w:pPr>
+      <w:proofErr w:type="spellStart"/>
+      <w:proofErr w:type="gramStart"/>
+      <w:r>
+        <w:rPr>
+          <w:rFonts w:ascii="Verdana" w:hAnsi="Verdana"/>
+          <w:color w:val="00B050"/>
+          <w:sz w:val="28"/>
+        </w:rPr>
+        <w:t>letter</w:t>
+      </w:r>
+      <w:proofErr w:type="gramEnd"/>
+      <w:r>
+        <w:rPr>
+          <w:rFonts w:ascii="Verdana" w:hAnsi="Verdana"/>
+          <w:color w:val="00B050"/>
+          <w:sz w:val="28"/>
+        </w:rPr>
+        <w:t>-spacing</w:t>
+      </w:r>
+      <w:proofErr w:type="spellEnd"/>
+      <w:r>
+        <w:rPr>
+          <w:rFonts w:ascii="Verdana" w:hAnsi="Verdana"/>
+          <w:color w:val="00B050"/>
+          <w:sz w:val="28"/>
+        </w:rPr>
+        <w:t xml:space="preserve"> altera o espaçamento entre as letras, diferentemente do </w:t>
+      </w:r>
+      <w:proofErr w:type="spellStart"/>
+      <w:r>
+        <w:rPr>
+          <w:rFonts w:ascii="Verdana" w:hAnsi="Verdana"/>
+          <w:color w:val="00B050"/>
+          <w:sz w:val="28"/>
+        </w:rPr>
+        <w:t>line-height</w:t>
+      </w:r>
+      <w:proofErr w:type="spellEnd"/>
+      <w:r>
+        <w:rPr>
+          <w:rFonts w:ascii="Verdana" w:hAnsi="Verdana"/>
+          <w:color w:val="00B050"/>
+          <w:sz w:val="28"/>
+        </w:rPr>
+        <w:t xml:space="preserve"> que altera o espaçamento entre as linhas do texto</w:t>
+      </w:r>
+    </w:p>
+    <w:p>
+      <w:pPr>
+        <w:rPr>
+          <w:rFonts w:ascii="Verdana" w:hAnsi="Verdana"/>
+          <w:color w:val="00B050"/>
+          <w:sz w:val="28"/>
+        </w:rPr>
+      </w:pPr>
+      <w:r>
+        <w:rPr>
+          <w:rFonts w:ascii="Verdana" w:hAnsi="Verdana"/>
+          <w:color w:val="00B050"/>
+          <w:sz w:val="28"/>
+        </w:rPr>
+        <w:t>*/</w:t>
+      </w:r>
+    </w:p>
+    <w:p>
+      <w:pPr>
+        <w:rPr>
+          <w:rFonts w:ascii="Verdana" w:hAnsi="Verdana"/>
+          <w:color w:val="00B050"/>
+          <w:sz w:val="28"/>
+        </w:rPr>
+      </w:pPr>
     </w:p>
     <w:sectPr>
       <w:pgSz w:w="11906" w:h="16838"/>
@@ -7330,6 +8216,17 @@
     <w:uiPriority w:val="99"/>
     <w:semiHidden/>
     <w:unhideWhenUsed/>
+  </w:style>
+  <w:style w:type="paragraph" w:styleId="PargrafodaLista">
+    <w:name w:val="List Paragraph"/>
+    <w:basedOn w:val="Normal"/>
+    <w:uiPriority w:val="34"/>
+    <w:qFormat/>
+    <w:rsid w:val="009D2FD3"/>
+    <w:pPr>
+      <w:ind w:left="720"/>
+      <w:contextualSpacing/>
+    </w:pPr>
   </w:style>
 </w:styles>
 </file>

</xml_diff>